<commit_message>
Last things Exception for Report
</commit_message>
<xml_diff>
--- a/Module_5_Assignment/Report/Cloud Assignment.docx
+++ b/Module_5_Assignment/Report/Cloud Assignment.docx
@@ -21,16 +21,7 @@
           <w:color w:val="333333"/>
           <w:shd w:val="clear" w:color="auto" w:fill="FFFFFF"/>
         </w:rPr>
-        <w:t>Message Queuing Telemetry Transport</w:t>
-      </w:r>
-      <w:r>
-        <w:rPr>
-          <w:rStyle w:val="Strong"/>
-          <w:rFonts w:ascii="Segoe UI" w:hAnsi="Segoe UI" w:cs="Segoe UI"/>
-          <w:color w:val="333333"/>
-          <w:shd w:val="clear" w:color="auto" w:fill="FFFFFF"/>
-        </w:rPr>
-        <w:t>”</w:t>
+        <w:t>Message Queuing Telemetry Transport”</w:t>
       </w:r>
       <w:r>
         <w:t xml:space="preserve"> Protocol?</w:t>
@@ -232,60 +223,6 @@
           <w:color w:val="333333"/>
         </w:rPr>
       </w:pPr>
-      <w:r>
-        <w:rPr>
-          <w:noProof/>
-        </w:rPr>
-        <w:lastRenderedPageBreak/>
-        <w:drawing>
-          <wp:inline distT="0" distB="0" distL="0" distR="0">
-            <wp:extent cx="5448300" cy="2237105"/>
-            <wp:effectExtent l="0" t="0" r="0" b="0"/>
-            <wp:docPr id="1" name="Picture 1" descr="MQTT protocol"/>
-            <wp:cNvGraphicFramePr>
-              <a:graphicFrameLocks xmlns:a="http://schemas.openxmlformats.org/drawingml/2006/main" noChangeAspect="1"/>
-            </wp:cNvGraphicFramePr>
-            <a:graphic xmlns:a="http://schemas.openxmlformats.org/drawingml/2006/main">
-              <a:graphicData uri="http://schemas.openxmlformats.org/drawingml/2006/picture">
-                <pic:pic xmlns:pic="http://schemas.openxmlformats.org/drawingml/2006/picture">
-                  <pic:nvPicPr>
-                    <pic:cNvPr id="0" name="Picture 1" descr="MQTT protocol"/>
-                    <pic:cNvPicPr>
-                      <a:picLocks noChangeAspect="1" noChangeArrowheads="1"/>
-                    </pic:cNvPicPr>
-                  </pic:nvPicPr>
-                  <pic:blipFill>
-                    <a:blip r:embed="rId5">
-                      <a:extLst>
-                        <a:ext uri="{28A0092B-C50C-407E-A947-70E740481C1C}">
-                          <a14:useLocalDpi xmlns:a14="http://schemas.microsoft.com/office/drawing/2010/main" val="0"/>
-                        </a:ext>
-                      </a:extLst>
-                    </a:blip>
-                    <a:srcRect/>
-                    <a:stretch>
-                      <a:fillRect/>
-                    </a:stretch>
-                  </pic:blipFill>
-                  <pic:spPr bwMode="auto">
-                    <a:xfrm>
-                      <a:off x="0" y="0"/>
-                      <a:ext cx="5448300" cy="2237105"/>
-                    </a:xfrm>
-                    <a:prstGeom prst="rect">
-                      <a:avLst/>
-                    </a:prstGeom>
-                    <a:noFill/>
-                    <a:ln>
-                      <a:noFill/>
-                    </a:ln>
-                  </pic:spPr>
-                </pic:pic>
-              </a:graphicData>
-            </a:graphic>
-          </wp:inline>
-        </w:drawing>
-      </w:r>
       <w:r>
         <w:rPr>
           <w:noProof/>
@@ -308,7 +245,7 @@
                     </pic:cNvPicPr>
                   </pic:nvPicPr>
                   <pic:blipFill>
-                    <a:blip r:embed="rId6">
+                    <a:blip r:embed="rId5">
                       <a:extLst>
                         <a:ext uri="{28A0092B-C50C-407E-A947-70E740481C1C}">
                           <a14:useLocalDpi xmlns:a14="http://schemas.microsoft.com/office/drawing/2010/main" val="0"/>
@@ -361,7 +298,7 @@
                     </pic:cNvPicPr>
                   </pic:nvPicPr>
                   <pic:blipFill>
-                    <a:blip r:embed="rId7">
+                    <a:blip r:embed="rId6">
                       <a:extLst>
                         <a:ext uri="{28A0092B-C50C-407E-A947-70E740481C1C}">
                           <a14:useLocalDpi xmlns:a14="http://schemas.microsoft.com/office/drawing/2010/main" val="0"/>
@@ -415,7 +352,7 @@
                     </pic:cNvPicPr>
                   </pic:nvPicPr>
                   <pic:blipFill>
-                    <a:blip r:embed="rId8">
+                    <a:blip r:embed="rId7">
                       <a:extLst>
                         <a:ext uri="{28A0092B-C50C-407E-A947-70E740481C1C}">
                           <a14:useLocalDpi xmlns:a14="http://schemas.microsoft.com/office/drawing/2010/main" val="0"/>
@@ -469,7 +406,7 @@
                     </pic:cNvPicPr>
                   </pic:nvPicPr>
                   <pic:blipFill>
-                    <a:blip r:embed="rId9">
+                    <a:blip r:embed="rId8">
                       <a:extLst>
                         <a:ext uri="{28A0092B-C50C-407E-A947-70E740481C1C}">
                           <a14:useLocalDpi xmlns:a14="http://schemas.microsoft.com/office/drawing/2010/main" val="0"/>
@@ -502,7 +439,7 @@
       </w:r>
     </w:p>
     <w:p>
-      <w:hyperlink r:id="rId10" w:anchor=":~:text=MQTT%20is%20a%20standards%2Dbased,constrained%20network%20with%20limited%20bandwidth." w:history="1">
+      <w:hyperlink r:id="rId9" w:anchor=":~:text=MQTT%20is%20a%20standards%2Dbased,constrained%20network%20with%20limited%20bandwidth." w:history="1">
         <w:r>
           <w:rPr>
             <w:rStyle w:val="Hyperlink"/>
@@ -512,7 +449,7 @@
       </w:hyperlink>
     </w:p>
     <w:p>
-      <w:hyperlink r:id="rId11" w:history="1">
+      <w:hyperlink r:id="rId10" w:history="1">
         <w:r>
           <w:rPr>
             <w:rStyle w:val="Hyperlink"/>
@@ -701,15 +638,7 @@
           <w:sz w:val="21"/>
           <w:szCs w:val="21"/>
         </w:rPr>
-        <w:t xml:space="preserve"> </w:t>
-      </w:r>
-      <w:r>
-        <w:rPr>
-          <w:rFonts w:ascii="Arial" w:hAnsi="Arial" w:cs="Arial"/>
-          <w:sz w:val="21"/>
-          <w:szCs w:val="21"/>
-        </w:rPr>
-        <w:t xml:space="preserve">Firebase apps remain responsive even when offline because the Firebase </w:t>
+        <w:t xml:space="preserve"> Firebase apps remain responsive even when offline because the Firebase </w:t>
       </w:r>
       <w:proofErr w:type="spellStart"/>
       <w:r>
@@ -796,7 +725,7 @@
                     </pic:cNvPicPr>
                   </pic:nvPicPr>
                   <pic:blipFill>
-                    <a:blip r:embed="rId12">
+                    <a:blip r:embed="rId11">
                       <a:extLst>
                         <a:ext uri="{28A0092B-C50C-407E-A947-70E740481C1C}">
                           <a14:useLocalDpi xmlns:a14="http://schemas.microsoft.com/office/drawing/2010/main" val="0"/>
@@ -833,6 +762,7 @@
       <w:pPr>
         <w:jc w:val="center"/>
       </w:pPr>
+      <w:bookmarkStart w:id="0" w:name="_GoBack"/>
       <w:r>
         <w:rPr>
           <w:noProof/>
@@ -856,7 +786,7 @@
                     </pic:cNvPicPr>
                   </pic:nvPicPr>
                   <pic:blipFill>
-                    <a:blip r:embed="rId13">
+                    <a:blip r:embed="rId12">
                       <a:extLst>
                         <a:ext uri="{28A0092B-C50C-407E-A947-70E740481C1C}">
                           <a14:useLocalDpi xmlns:a14="http://schemas.microsoft.com/office/drawing/2010/main" val="0"/>
@@ -887,6 +817,7 @@
           </wp:inline>
         </w:drawing>
       </w:r>
+      <w:bookmarkEnd w:id="0"/>
     </w:p>
     <w:p>
       <w:pPr>
@@ -918,7 +849,7 @@
                     </pic:cNvPicPr>
                   </pic:nvPicPr>
                   <pic:blipFill>
-                    <a:blip r:embed="rId14">
+                    <a:blip r:embed="rId13">
                       <a:extLst>
                         <a:ext uri="{28A0092B-C50C-407E-A947-70E740481C1C}">
                           <a14:useLocalDpi xmlns:a14="http://schemas.microsoft.com/office/drawing/2010/main" val="0"/>
@@ -974,7 +905,7 @@
         </w:rPr>
         <w:tab/>
       </w:r>
-      <w:hyperlink r:id="rId15" w:history="1">
+      <w:hyperlink r:id="rId14" w:history="1">
         <w:r>
           <w:rPr>
             <w:rStyle w:val="Hyperlink"/>
@@ -996,8 +927,6 @@
           <w:t xml:space="preserve"> Database (google.com)</w:t>
         </w:r>
       </w:hyperlink>
-      <w:bookmarkStart w:id="0" w:name="_GoBack"/>
-      <w:bookmarkEnd w:id="0"/>
     </w:p>
     <w:sectPr>
       <w:pgSz w:w="12240" w:h="15840"/>
@@ -1761,7 +1690,7 @@
 </file>
 
 <file path=customXml/itemProps1.xml><?xml version="1.0" encoding="utf-8"?>
-<ds:datastoreItem xmlns:ds="http://schemas.openxmlformats.org/officeDocument/2006/customXml" ds:itemID="{2D6C1493-6341-4723-89BE-06C10B5EE6BA}">
+<ds:datastoreItem xmlns:ds="http://schemas.openxmlformats.org/officeDocument/2006/customXml" ds:itemID="{0B7684EC-B076-4051-ADB4-3D236F684ADC}">
   <ds:schemaRefs>
     <ds:schemaRef ds:uri="http://schemas.openxmlformats.org/officeDocument/2006/bibliography"/>
   </ds:schemaRefs>

</xml_diff>